<commit_message>
add notes and new plot
</commit_message>
<xml_diff>
--- a/notes/DiscussionsAndToDo.docx
+++ b/notes/DiscussionsAndToDo.docx
@@ -1269,10 +1269,7 @@
       </w:r>
       <w:proofErr w:type="spellEnd"/>
       <w:r>
-        <w:t>))</w:t>
-      </w:r>
-      <w:r>
-        <w:t xml:space="preserve"> </w:t>
+        <w:t xml:space="preserve">)) </w:t>
       </w:r>
       <w:r>
         <w:br/>
@@ -1317,10 +1314,7 @@
       </w:r>
       <w:proofErr w:type="spellEnd"/>
       <w:r>
-        <w:t>))</w:t>
-      </w:r>
-      <w:r>
-        <w:t xml:space="preserve"> correlates with analytical estimate</w:t>
+        <w:t>)) correlates with analytical estimate</w:t>
       </w:r>
     </w:p>
     <w:p>
@@ -1332,110 +1326,270 @@
         </w:numPr>
       </w:pPr>
       <w:r>
-        <w:t>Write down the analytical estimate that I made to quantify the width of the selected fitness distribution</w:t>
-      </w:r>
-      <w:r>
-        <w:t xml:space="preserve"> (as function of different params</w:t>
-      </w:r>
+        <w:t>Write down the analytical estimate that I made to quantify the width of the selected fitness distribution (as function of different params)</w:t>
+      </w:r>
+    </w:p>
+    <w:p>
+      <w:pPr>
+        <w:pStyle w:val="ListParagraph"/>
+        <w:numPr>
+          <w:ilvl w:val="1"/>
+          <w:numId w:val="1"/>
+        </w:numPr>
+      </w:pPr>
+      <w:r>
+        <w:t>Compare our approach with approach (and system) by John Barton and Matthew McKay (Nature Biotechnology):</w:t>
+      </w:r>
+    </w:p>
+    <w:p>
+      <w:pPr>
+        <w:pStyle w:val="ListParagraph"/>
+        <w:numPr>
+          <w:ilvl w:val="2"/>
+          <w:numId w:val="1"/>
+        </w:numPr>
+      </w:pPr>
+      <w:r>
+        <w:t>How is our approach different?</w:t>
+      </w:r>
+    </w:p>
+    <w:p>
+      <w:pPr>
+        <w:pStyle w:val="ListParagraph"/>
+        <w:numPr>
+          <w:ilvl w:val="2"/>
+          <w:numId w:val="1"/>
+        </w:numPr>
+      </w:pPr>
+      <w:r>
+        <w:t>Why can we not use their proposed approach?</w:t>
+      </w:r>
+      <w:r>
+        <w:br/>
+        <w:t>no intrinsic couplings, different selection regime</w:t>
+      </w:r>
+      <w:r>
+        <w:t>/</w:t>
+      </w:r>
+      <w:r>
+        <w:t>different growth measure (F vs. exp(F))</w:t>
+      </w:r>
+    </w:p>
+    <w:p>
+      <w:pPr>
+        <w:pStyle w:val="ListParagraph"/>
+        <w:numPr>
+          <w:ilvl w:val="1"/>
+          <w:numId w:val="1"/>
+        </w:numPr>
+      </w:pPr>
+      <w:r>
+        <w:t xml:space="preserve">Arup likes the plots of </w:t>
+      </w:r>
+      <w:proofErr w:type="spellStart"/>
+      <w:r>
+        <w:t>F_int</w:t>
+      </w:r>
+      <w:proofErr w:type="spellEnd"/>
+      <w:r>
+        <w:t xml:space="preserve">, </w:t>
+      </w:r>
+      <w:proofErr w:type="spellStart"/>
+      <w:r>
+        <w:t>F_host</w:t>
+      </w:r>
+      <w:proofErr w:type="spellEnd"/>
+      <w:r>
+        <w:t xml:space="preserve">, </w:t>
+      </w:r>
+      <w:proofErr w:type="spellStart"/>
+      <w:r>
+        <w:t>F_tot</w:t>
+      </w:r>
+      <w:proofErr w:type="spellEnd"/>
+      <w:r>
+        <w:t xml:space="preserve"> over time where differen</w:t>
+      </w:r>
+      <w:r>
+        <w:t>ce in</w:t>
+      </w:r>
+      <w:r>
+        <w:t xml:space="preserve"> widths </w:t>
+      </w:r>
+      <w:r>
+        <w:t xml:space="preserve">of the distributions </w:t>
+      </w:r>
+      <w:r>
+        <w:t>are clearly visible</w:t>
+      </w:r>
+    </w:p>
+    <w:p>
+      <w:pPr>
+        <w:rPr>
+          <w:u w:val="single"/>
+        </w:rPr>
+      </w:pPr>
+      <w:r>
+        <w:rPr>
+          <w:u w:val="single"/>
+        </w:rPr>
+        <w:t>15 April, meeting with Arup/ Mehran:</w:t>
+      </w:r>
+    </w:p>
+    <w:p>
+      <w:r>
+        <w:t>What I want to discuss:</w:t>
+      </w:r>
+    </w:p>
+    <w:p>
+      <w:pPr>
+        <w:pStyle w:val="ListParagraph"/>
+        <w:numPr>
+          <w:ilvl w:val="0"/>
+          <w:numId w:val="1"/>
+        </w:numPr>
+      </w:pPr>
+      <w:r>
+        <w:t>Suggestions for figures (examples and further figures):</w:t>
+      </w:r>
+    </w:p>
+    <w:p>
+      <w:pPr>
+        <w:pStyle w:val="ListParagraph"/>
+        <w:numPr>
+          <w:ilvl w:val="1"/>
+          <w:numId w:val="1"/>
+        </w:numPr>
+      </w:pPr>
+      <w:r>
+        <w:t xml:space="preserve">fitness </w:t>
+      </w:r>
+      <w:proofErr w:type="spellStart"/>
+      <w:r>
+        <w:t>dists</w:t>
+      </w:r>
+      <w:proofErr w:type="spellEnd"/>
+    </w:p>
+    <w:p>
+      <w:pPr>
+        <w:pStyle w:val="ListParagraph"/>
+        <w:numPr>
+          <w:ilvl w:val="1"/>
+          <w:numId w:val="1"/>
+        </w:numPr>
+      </w:pPr>
+      <w:r>
+        <w:t xml:space="preserve">inference performance (correlation) for varying parameters-&gt; which parameters are most interesting (sequence length, subsampling size, inference parameters, intrinsic/host fitness </w:t>
+      </w:r>
+      <w:proofErr w:type="gramStart"/>
+      <w:r>
+        <w:t>scaling,…</w:t>
+      </w:r>
+      <w:proofErr w:type="gramEnd"/>
+      <w:r>
+        <w:t>)?</w:t>
+      </w:r>
+    </w:p>
+    <w:p>
+      <w:pPr>
+        <w:pStyle w:val="ListParagraph"/>
+        <w:numPr>
+          <w:ilvl w:val="1"/>
+          <w:numId w:val="1"/>
+        </w:numPr>
+      </w:pPr>
+      <w:r>
+        <w:t>Classification performance for inferring vulnerable target pairs (e.g. for pairs of sites with total fitness cost above threshold)</w:t>
+      </w:r>
+    </w:p>
+    <w:p>
+      <w:pPr>
+        <w:pStyle w:val="ListParagraph"/>
+        <w:numPr>
+          <w:ilvl w:val="1"/>
+          <w:numId w:val="1"/>
+        </w:numPr>
+      </w:pPr>
+      <w:r>
+        <w:t xml:space="preserve">(reverse) </w:t>
+      </w:r>
+      <w:r>
+        <w:t>Selection stringency mean[std(</w:t>
+      </w:r>
+      <w:proofErr w:type="spellStart"/>
+      <w:r>
+        <w:t>ftot</w:t>
+      </w:r>
+      <w:proofErr w:type="spellEnd"/>
+      <w:r>
+        <w:t>)/std(</w:t>
+      </w:r>
+      <w:proofErr w:type="spellStart"/>
+      <w:r>
+        <w:t>fhost</w:t>
+      </w:r>
+      <w:proofErr w:type="spellEnd"/>
+      <w:r>
+        <w:t>)] as indicator for</w:t>
+      </w:r>
+      <w:r>
+        <w:t xml:space="preserve"> validity of inference model assumption -&gt; check correlation with correlation or other inference performance measures</w:t>
+      </w:r>
+    </w:p>
+    <w:p>
+      <w:pPr>
+        <w:pStyle w:val="ListParagraph"/>
+        <w:numPr>
+          <w:ilvl w:val="1"/>
+          <w:numId w:val="1"/>
+        </w:numPr>
+      </w:pPr>
+      <w:r>
+        <w:t>Other summary statistics that we can calculate from the sequence data (without additional knowledge we don’t have for flu), which might indicate the selection regime/inference validity? Which might I try</w:t>
+      </w:r>
+      <w:r>
+        <w:t>?</w:t>
+      </w:r>
+    </w:p>
+    <w:p>
+      <w:pPr>
+        <w:pStyle w:val="ListParagraph"/>
+        <w:numPr>
+          <w:ilvl w:val="0"/>
+          <w:numId w:val="1"/>
+        </w:numPr>
+      </w:pPr>
+      <w:r>
+        <w:t>Comparison with John Barton’s MPL method</w:t>
+      </w:r>
+      <w:r>
+        <w:t>:</w:t>
+      </w:r>
+      <w:r>
+        <w:br/>
+        <w:t>discuss what I wrote so far in discussion</w:t>
+      </w:r>
+    </w:p>
+    <w:p>
+      <w:r>
+        <w:t>Conclusion from meeting:</w:t>
+      </w:r>
+    </w:p>
+    <w:p>
+      <w:pPr>
+        <w:pStyle w:val="ListParagraph"/>
+        <w:numPr>
+          <w:ilvl w:val="0"/>
+          <w:numId w:val="1"/>
+        </w:numPr>
+      </w:pPr>
       <w:bookmarkStart w:id="0" w:name="_GoBack"/>
       <w:bookmarkEnd w:id="0"/>
-      <w:r>
-        <w:t>)</w:t>
-      </w:r>
-    </w:p>
-    <w:p>
-      <w:pPr>
-        <w:pStyle w:val="ListParagraph"/>
-        <w:numPr>
-          <w:ilvl w:val="1"/>
-          <w:numId w:val="1"/>
-        </w:numPr>
-      </w:pPr>
-      <w:r>
-        <w:t>Compare our approach with approach (and system) by John Barton and Matthew McKay (Nature Biotechnology):</w:t>
-      </w:r>
-    </w:p>
-    <w:p>
-      <w:pPr>
-        <w:pStyle w:val="ListParagraph"/>
-        <w:numPr>
-          <w:ilvl w:val="2"/>
-          <w:numId w:val="1"/>
-        </w:numPr>
-      </w:pPr>
-      <w:r>
-        <w:t>How is our approach different?</w:t>
-      </w:r>
-    </w:p>
-    <w:p>
-      <w:pPr>
-        <w:pStyle w:val="ListParagraph"/>
-        <w:numPr>
-          <w:ilvl w:val="2"/>
-          <w:numId w:val="1"/>
-        </w:numPr>
-      </w:pPr>
-      <w:r>
-        <w:t>Why can we not use their proposed approach?</w:t>
-      </w:r>
-      <w:r>
-        <w:br/>
-        <w:t>no intrinsic couplings, different selection regime</w:t>
-      </w:r>
-      <w:r>
-        <w:t>/</w:t>
-      </w:r>
-      <w:r>
-        <w:t>different growth measure (F vs. exp(F))</w:t>
-      </w:r>
-    </w:p>
-    <w:p>
-      <w:pPr>
-        <w:pStyle w:val="ListParagraph"/>
-        <w:numPr>
-          <w:ilvl w:val="1"/>
-          <w:numId w:val="1"/>
-        </w:numPr>
-      </w:pPr>
-      <w:r>
-        <w:t xml:space="preserve">Arup likes the plots of </w:t>
-      </w:r>
-      <w:proofErr w:type="spellStart"/>
-      <w:r>
-        <w:t>F_int</w:t>
-      </w:r>
-      <w:proofErr w:type="spellEnd"/>
-      <w:r>
-        <w:t xml:space="preserve">, </w:t>
-      </w:r>
-      <w:proofErr w:type="spellStart"/>
-      <w:r>
-        <w:t>F_host</w:t>
-      </w:r>
-      <w:proofErr w:type="spellEnd"/>
-      <w:r>
-        <w:t xml:space="preserve">, </w:t>
-      </w:r>
-      <w:proofErr w:type="spellStart"/>
-      <w:r>
-        <w:t>F_tot</w:t>
-      </w:r>
-      <w:proofErr w:type="spellEnd"/>
-      <w:r>
-        <w:t xml:space="preserve"> over time where differen</w:t>
-      </w:r>
-      <w:r>
-        <w:t>ce in</w:t>
-      </w:r>
-      <w:r>
-        <w:t xml:space="preserve"> widths </w:t>
-      </w:r>
-      <w:r>
-        <w:t xml:space="preserve">of the distributions </w:t>
-      </w:r>
-      <w:r>
-        <w:t>are clearly visible</w:t>
-      </w:r>
+    </w:p>
+    <w:p>
+      <w:pPr>
+        <w:ind w:left="360"/>
+      </w:pPr>
       <w:r>
         <w:br/>
       </w:r>

</xml_diff>

<commit_message>
write some code and notes
</commit_message>
<xml_diff>
--- a/notes/DiscussionsAndToDo.docx
+++ b/notes/DiscussionsAndToDo.docx
@@ -1583,8 +1583,275 @@
           <w:numId w:val="1"/>
         </w:numPr>
       </w:pPr>
+      <w:r>
+        <w:t>Remove mean(std) as label from fitness distribution plots</w:t>
+      </w:r>
+    </w:p>
+    <w:p>
+      <w:pPr>
+        <w:pStyle w:val="ListParagraph"/>
+        <w:numPr>
+          <w:ilvl w:val="0"/>
+          <w:numId w:val="1"/>
+        </w:numPr>
+      </w:pPr>
+      <w:r>
+        <w:t xml:space="preserve">If using mean </w:t>
+      </w:r>
+      <w:proofErr w:type="spellStart"/>
+      <w:r>
+        <w:t>stds</w:t>
+      </w:r>
+      <w:proofErr w:type="spellEnd"/>
+      <w:r>
+        <w:t xml:space="preserve"> for stringency measure, indicate that in the text and make sure that it is not misunderstood: we don’t claim that the std stays constant over time</w:t>
+      </w:r>
+      <w:r>
+        <w:br/>
+        <w:t xml:space="preserve">(that is something that I could explore further, but of secondary </w:t>
+      </w:r>
+      <w:proofErr w:type="gramStart"/>
+      <w:r>
+        <w:t>interested for</w:t>
+      </w:r>
+      <w:proofErr w:type="gramEnd"/>
+      <w:r>
+        <w:t xml:space="preserve"> paper)</w:t>
+      </w:r>
+    </w:p>
+    <w:p>
+      <w:pPr>
+        <w:pStyle w:val="ListParagraph"/>
+        <w:numPr>
+          <w:ilvl w:val="0"/>
+          <w:numId w:val="1"/>
+        </w:numPr>
+      </w:pPr>
+      <w:r>
+        <w:t>About parameter exploration figures (like figure 4):</w:t>
+      </w:r>
+    </w:p>
+    <w:p>
+      <w:pPr>
+        <w:pStyle w:val="ListParagraph"/>
+        <w:numPr>
+          <w:ilvl w:val="1"/>
+          <w:numId w:val="1"/>
+        </w:numPr>
+      </w:pPr>
+      <w:r>
+        <w:t>use 1 plot instead of 2 (don’t show same data in two plots in different projections)</w:t>
+      </w:r>
+    </w:p>
+    <w:p>
+      <w:pPr>
+        <w:pStyle w:val="ListParagraph"/>
+        <w:numPr>
+          <w:ilvl w:val="1"/>
+          <w:numId w:val="1"/>
+        </w:numPr>
+      </w:pPr>
+      <w:r>
+        <w:t>only do a few more simulations for varying sequence length and compare performance for different length/sampling size</w:t>
+      </w:r>
+    </w:p>
+    <w:p>
+      <w:pPr>
+        <w:pStyle w:val="ListParagraph"/>
+        <w:numPr>
+          <w:ilvl w:val="1"/>
+          <w:numId w:val="1"/>
+        </w:numPr>
+      </w:pPr>
+      <w:r>
+        <w:t>Arup says: too many param explorations are overkill</w:t>
+      </w:r>
+    </w:p>
+    <w:p>
+      <w:pPr>
+        <w:pStyle w:val="ListParagraph"/>
+        <w:numPr>
+          <w:ilvl w:val="0"/>
+          <w:numId w:val="1"/>
+        </w:numPr>
+      </w:pPr>
+      <w:r>
+        <w:lastRenderedPageBreak/>
+        <w:t xml:space="preserve">(Mehran’s suggestion: for </w:t>
+      </w:r>
+      <w:proofErr w:type="spellStart"/>
+      <w:r>
+        <w:t>simu</w:t>
+      </w:r>
+      <w:proofErr w:type="spellEnd"/>
+      <w:r>
+        <w:t xml:space="preserve"> with L=20 try inference for only 5 randomly chosen sites,</w:t>
+      </w:r>
+      <w:r>
+        <w:br/>
+        <w:t>see if and how the inferred h and Js correlate with the input params,</w:t>
+      </w:r>
+      <w:r>
+        <w:br/>
+        <w:t>Arup says he already knows the result (poor/inconclusive results mostly since J matrix is sparse and highly dependent on actual J matrix and chosen sites) so he suggests not to do that experiment)</w:t>
+      </w:r>
+    </w:p>
+    <w:p>
+      <w:pPr>
+        <w:pStyle w:val="ListParagraph"/>
+        <w:numPr>
+          <w:ilvl w:val="0"/>
+          <w:numId w:val="1"/>
+        </w:numPr>
+      </w:pPr>
+      <w:r>
+        <w:t xml:space="preserve">M and A agree that I could use a classification performance measure aside from the linear corr. to assess </w:t>
+      </w:r>
+      <w:proofErr w:type="spellStart"/>
+      <w:r>
+        <w:t>classfification</w:t>
+      </w:r>
+      <w:proofErr w:type="spellEnd"/>
+      <w:r>
+        <w:t xml:space="preserve"> of highly deleterious pair mutations from </w:t>
+      </w:r>
       <w:bookmarkStart w:id="0" w:name="_GoBack"/>
       <w:bookmarkEnd w:id="0"/>
+      <w:r>
+        <w:t>others</w:t>
+      </w:r>
+      <w:r>
+        <w:br/>
+        <w:t>(just a small additional calc)</w:t>
+      </w:r>
+    </w:p>
+    <w:p>
+      <w:pPr>
+        <w:pStyle w:val="ListParagraph"/>
+        <w:numPr>
+          <w:ilvl w:val="0"/>
+          <w:numId w:val="1"/>
+        </w:numPr>
+      </w:pPr>
+      <w:r>
+        <w:t>M and A agree that it is worthwhile to think more about a measure/measures based on the sequence data alone, which we have for real flu, that might indicate selection regime/good inference performance:</w:t>
+      </w:r>
+    </w:p>
+    <w:p>
+      <w:pPr>
+        <w:pStyle w:val="ListParagraph"/>
+        <w:numPr>
+          <w:ilvl w:val="1"/>
+          <w:numId w:val="1"/>
+        </w:numPr>
+      </w:pPr>
+      <w:r>
+        <w:t>Test correlation of suggested measures with inference performance</w:t>
+      </w:r>
+      <w:r>
+        <w:br/>
+        <w:t>(</w:t>
+      </w:r>
+      <w:r>
+        <w:t xml:space="preserve">can include </w:t>
+      </w:r>
+      <w:proofErr w:type="spellStart"/>
+      <w:r>
+        <w:t>Fhost</w:t>
+      </w:r>
+      <w:proofErr w:type="spellEnd"/>
+      <w:r>
+        <w:t xml:space="preserve"> distributions, strain succession pattern (typical time between birth and decline) etc.</w:t>
+      </w:r>
+      <w:r>
+        <w:t>)</w:t>
+      </w:r>
+    </w:p>
+    <w:p>
+      <w:pPr>
+        <w:pStyle w:val="ListParagraph"/>
+        <w:numPr>
+          <w:ilvl w:val="0"/>
+          <w:numId w:val="1"/>
+        </w:numPr>
+      </w:pPr>
+      <w:r>
+        <w:t>About discussion of MPL method in comp. with ours:</w:t>
+      </w:r>
+    </w:p>
+    <w:p>
+      <w:pPr>
+        <w:pStyle w:val="ListParagraph"/>
+        <w:numPr>
+          <w:ilvl w:val="1"/>
+          <w:numId w:val="1"/>
+        </w:numPr>
+      </w:pPr>
+      <w:r>
+        <w:t>A and M say it is fine to have just a discussion along the lines what I have</w:t>
+      </w:r>
+    </w:p>
+    <w:p>
+      <w:pPr>
+        <w:pStyle w:val="ListParagraph"/>
+        <w:numPr>
+          <w:ilvl w:val="1"/>
+          <w:numId w:val="1"/>
+        </w:numPr>
+      </w:pPr>
+      <w:r>
+        <w:t xml:space="preserve">Most important points are that </w:t>
+      </w:r>
+    </w:p>
+    <w:p>
+      <w:pPr>
+        <w:pStyle w:val="ListParagraph"/>
+        <w:numPr>
+          <w:ilvl w:val="2"/>
+          <w:numId w:val="1"/>
+        </w:numPr>
+      </w:pPr>
+      <w:r>
+        <w:t>MPL considers a fixed fitness landscape without time-varying contributions (which we have however)</w:t>
+      </w:r>
+    </w:p>
+    <w:p>
+      <w:pPr>
+        <w:pStyle w:val="ListParagraph"/>
+        <w:numPr>
+          <w:ilvl w:val="2"/>
+          <w:numId w:val="1"/>
+        </w:numPr>
+      </w:pPr>
+      <w:r>
+        <w:t xml:space="preserve">They don’t </w:t>
+      </w:r>
+      <w:proofErr w:type="gramStart"/>
+      <w:r>
+        <w:t>take into account</w:t>
+      </w:r>
+      <w:proofErr w:type="gramEnd"/>
+      <w:r>
+        <w:t xml:space="preserve"> mutational couplings</w:t>
+      </w:r>
+    </w:p>
+    <w:p>
+      <w:pPr>
+        <w:pStyle w:val="ListParagraph"/>
+        <w:numPr>
+          <w:ilvl w:val="1"/>
+          <w:numId w:val="1"/>
+        </w:numPr>
+      </w:pPr>
+      <w:r>
+        <w:t>Agreement that our method</w:t>
+      </w:r>
+      <w:r>
+        <w:t>, like MPL,</w:t>
+      </w:r>
+      <w:r>
+        <w:t xml:space="preserve"> does not ignore linkage effects</w:t>
+      </w:r>
     </w:p>
     <w:p>
       <w:pPr>

</xml_diff>

<commit_message>
add code for result figures
</commit_message>
<xml_diff>
--- a/notes/DiscussionsAndToDo.docx
+++ b/notes/DiscussionsAndToDo.docx
@@ -1705,158 +1705,267 @@
         </w:numPr>
       </w:pPr>
       <w:r>
-        <w:t xml:space="preserve">M and A agree that I could use a classification performance measure aside from the linear corr. to assess </w:t>
-      </w:r>
-      <w:proofErr w:type="spellStart"/>
-      <w:r>
-        <w:t>classfification</w:t>
-      </w:r>
-      <w:proofErr w:type="spellEnd"/>
-      <w:r>
-        <w:t xml:space="preserve"> of highly deleterious pair mutations from </w:t>
+        <w:t>M and A agree that I could use a classification performance measure aside from the linear corr. to assess class</w:t>
+      </w:r>
+      <w:r>
+        <w:t>i</w:t>
+      </w:r>
+      <w:r>
+        <w:t>fication of highly deleterious pair mutations from others</w:t>
+      </w:r>
+      <w:r>
+        <w:br/>
+        <w:t>(just a small additional calc)</w:t>
+      </w:r>
+    </w:p>
+    <w:p>
+      <w:pPr>
+        <w:pStyle w:val="ListParagraph"/>
+        <w:numPr>
+          <w:ilvl w:val="0"/>
+          <w:numId w:val="1"/>
+        </w:numPr>
+      </w:pPr>
+      <w:r>
+        <w:t>M and A agree that it is worthwhile to think more about a measure/measures based on the sequence data alone, which we have for real flu, that might indicate selection regime/good inference performance:</w:t>
+      </w:r>
+    </w:p>
+    <w:p>
+      <w:pPr>
+        <w:pStyle w:val="ListParagraph"/>
+        <w:numPr>
+          <w:ilvl w:val="1"/>
+          <w:numId w:val="1"/>
+        </w:numPr>
+      </w:pPr>
+      <w:r>
+        <w:t>Test correlation of suggested measures with inference performance</w:t>
+      </w:r>
+      <w:r>
+        <w:br/>
+        <w:t>(</w:t>
+      </w:r>
+      <w:r>
+        <w:t xml:space="preserve">can include </w:t>
+      </w:r>
+      <w:proofErr w:type="spellStart"/>
+      <w:r>
+        <w:t>Fhost</w:t>
+      </w:r>
+      <w:proofErr w:type="spellEnd"/>
+      <w:r>
+        <w:t xml:space="preserve"> distributions, strain succession pattern (typical time between birth and decline) etc.</w:t>
+      </w:r>
+      <w:r>
+        <w:t>)</w:t>
+      </w:r>
+    </w:p>
+    <w:p>
+      <w:pPr>
+        <w:pStyle w:val="ListParagraph"/>
+        <w:numPr>
+          <w:ilvl w:val="0"/>
+          <w:numId w:val="1"/>
+        </w:numPr>
+      </w:pPr>
+      <w:r>
+        <w:t>About discussion of MPL method in comp. with ours:</w:t>
+      </w:r>
+    </w:p>
+    <w:p>
+      <w:pPr>
+        <w:pStyle w:val="ListParagraph"/>
+        <w:numPr>
+          <w:ilvl w:val="1"/>
+          <w:numId w:val="1"/>
+        </w:numPr>
+      </w:pPr>
+      <w:r>
+        <w:t>A and M say it is fine to have just a discussion along the lines what I have</w:t>
+      </w:r>
+    </w:p>
+    <w:p>
+      <w:pPr>
+        <w:pStyle w:val="ListParagraph"/>
+        <w:numPr>
+          <w:ilvl w:val="1"/>
+          <w:numId w:val="1"/>
+        </w:numPr>
+      </w:pPr>
+      <w:r>
+        <w:t xml:space="preserve">Most important points are that </w:t>
+      </w:r>
+    </w:p>
+    <w:p>
+      <w:pPr>
+        <w:pStyle w:val="ListParagraph"/>
+        <w:numPr>
+          <w:ilvl w:val="2"/>
+          <w:numId w:val="1"/>
+        </w:numPr>
+      </w:pPr>
+      <w:r>
+        <w:t>MPL considers a fixed fitness landscape without time-varying contributions (which we have however)</w:t>
+      </w:r>
+    </w:p>
+    <w:p>
+      <w:pPr>
+        <w:pStyle w:val="ListParagraph"/>
+        <w:numPr>
+          <w:ilvl w:val="2"/>
+          <w:numId w:val="1"/>
+        </w:numPr>
+      </w:pPr>
+      <w:r>
+        <w:t xml:space="preserve">They don’t </w:t>
+      </w:r>
+      <w:proofErr w:type="gramStart"/>
+      <w:r>
+        <w:t>take into account</w:t>
+      </w:r>
+      <w:proofErr w:type="gramEnd"/>
+      <w:r>
+        <w:t xml:space="preserve"> mutational couplings</w:t>
+      </w:r>
+    </w:p>
+    <w:p>
+      <w:pPr>
+        <w:pStyle w:val="ListParagraph"/>
+        <w:numPr>
+          <w:ilvl w:val="1"/>
+          <w:numId w:val="1"/>
+        </w:numPr>
+      </w:pPr>
+      <w:r>
+        <w:t>Agreement that our method</w:t>
+      </w:r>
+      <w:r>
+        <w:t>, like MPL,</w:t>
+      </w:r>
+      <w:r>
+        <w:t xml:space="preserve"> does not ignore linkage effects</w:t>
+      </w:r>
+    </w:p>
+    <w:p>
+      <w:pPr>
+        <w:rPr>
+          <w:u w:val="single"/>
+        </w:rPr>
+      </w:pPr>
+      <w:r>
+        <w:rPr>
+          <w:u w:val="single"/>
+        </w:rPr>
+        <w:t>26 April meeting</w:t>
+      </w:r>
+    </w:p>
+    <w:p>
+      <w:r>
+        <w:t>What I want to discuss:</w:t>
+      </w:r>
+    </w:p>
+    <w:p>
+      <w:pPr>
+        <w:pStyle w:val="ListParagraph"/>
+        <w:numPr>
+          <w:ilvl w:val="0"/>
+          <w:numId w:val="1"/>
+        </w:numPr>
+      </w:pPr>
+      <w:r>
+        <w:t xml:space="preserve">Which figures (parameter explorations) should we keep? -&gt; I will need to run </w:t>
+      </w:r>
+      <w:r>
+        <w:t xml:space="preserve">each </w:t>
+      </w:r>
+      <w:proofErr w:type="spellStart"/>
+      <w:r>
+        <w:t>simu</w:t>
+      </w:r>
+      <w:proofErr w:type="spellEnd"/>
+      <w:r>
+        <w:t xml:space="preserve"> (or at least each sampling)</w:t>
+      </w:r>
+      <w:r>
+        <w:t xml:space="preserve"> several times to get accurate performance measures</w:t>
+      </w:r>
+    </w:p>
+    <w:p>
+      <w:pPr>
+        <w:pStyle w:val="ListParagraph"/>
+        <w:numPr>
+          <w:ilvl w:val="0"/>
+          <w:numId w:val="1"/>
+        </w:numPr>
+      </w:pPr>
+      <w:r>
+        <w:t>Stringency indicator from raw data (wh</w:t>
+      </w:r>
+      <w:r>
+        <w:t>ich measures</w:t>
+      </w:r>
+      <w:r>
+        <w:t xml:space="preserve"> did I try?)</w:t>
+      </w:r>
+      <w:r>
+        <w:t xml:space="preserve">, log(x/x’) should be narrowly distributed around 0 if stringent selection, but will have many outliers due to </w:t>
+      </w:r>
+      <w:proofErr w:type="spellStart"/>
+      <w:r>
+        <w:t>undersampling</w:t>
+      </w:r>
+      <w:proofErr w:type="spellEnd"/>
+    </w:p>
+    <w:p>
+      <w:pPr>
+        <w:pStyle w:val="ListParagraph"/>
+        <w:numPr>
+          <w:ilvl w:val="1"/>
+          <w:numId w:val="1"/>
+        </w:numPr>
+      </w:pPr>
+      <w:r>
+        <w:t>Could use log(x/x’) for different subsampling B to show that including log(x/x’) for inference mainly adds noise and decreases performance</w:t>
+      </w:r>
+    </w:p>
+    <w:p>
+      <w:pPr>
+        <w:pStyle w:val="ListParagraph"/>
+        <w:numPr>
+          <w:ilvl w:val="0"/>
+          <w:numId w:val="1"/>
+        </w:numPr>
+      </w:pPr>
+      <w:r>
+        <w:t>What could be the reason for linear vs. exponential increase of strain numbers in sequence evolution?</w:t>
+      </w:r>
+      <w:r>
+        <w:t xml:space="preserve"> (larger mutation rate?</w:t>
+      </w:r>
+      <w:r>
+        <w:t xml:space="preserve"> </w:t>
+      </w:r>
+      <w:r>
+        <w:t xml:space="preserve">Sequence length? </w:t>
+      </w:r>
+      <w:proofErr w:type="spellStart"/>
+      <w:r>
+        <w:t>Npop</w:t>
+      </w:r>
+      <w:proofErr w:type="spellEnd"/>
+      <w:r>
+        <w:t>?</w:t>
+      </w:r>
+      <w:r>
+        <w:t>)</w:t>
       </w:r>
       <w:bookmarkStart w:id="0" w:name="_GoBack"/>
       <w:bookmarkEnd w:id="0"/>
-      <w:r>
-        <w:t>others</w:t>
-      </w:r>
-      <w:r>
-        <w:br/>
-        <w:t>(just a small additional calc)</w:t>
-      </w:r>
-    </w:p>
-    <w:p>
-      <w:pPr>
-        <w:pStyle w:val="ListParagraph"/>
-        <w:numPr>
-          <w:ilvl w:val="0"/>
-          <w:numId w:val="1"/>
-        </w:numPr>
-      </w:pPr>
-      <w:r>
-        <w:t>M and A agree that it is worthwhile to think more about a measure/measures based on the sequence data alone, which we have for real flu, that might indicate selection regime/good inference performance:</w:t>
-      </w:r>
-    </w:p>
-    <w:p>
-      <w:pPr>
-        <w:pStyle w:val="ListParagraph"/>
-        <w:numPr>
-          <w:ilvl w:val="1"/>
-          <w:numId w:val="1"/>
-        </w:numPr>
-      </w:pPr>
-      <w:r>
-        <w:t>Test correlation of suggested measures with inference performance</w:t>
-      </w:r>
-      <w:r>
-        <w:br/>
-        <w:t>(</w:t>
-      </w:r>
-      <w:r>
-        <w:t xml:space="preserve">can include </w:t>
-      </w:r>
-      <w:proofErr w:type="spellStart"/>
-      <w:r>
-        <w:t>Fhost</w:t>
-      </w:r>
-      <w:proofErr w:type="spellEnd"/>
-      <w:r>
-        <w:t xml:space="preserve"> distributions, strain succession pattern (typical time between birth and decline) etc.</w:t>
-      </w:r>
-      <w:r>
-        <w:t>)</w:t>
-      </w:r>
-    </w:p>
-    <w:p>
-      <w:pPr>
-        <w:pStyle w:val="ListParagraph"/>
-        <w:numPr>
-          <w:ilvl w:val="0"/>
-          <w:numId w:val="1"/>
-        </w:numPr>
-      </w:pPr>
-      <w:r>
-        <w:t>About discussion of MPL method in comp. with ours:</w:t>
-      </w:r>
-    </w:p>
-    <w:p>
-      <w:pPr>
-        <w:pStyle w:val="ListParagraph"/>
-        <w:numPr>
-          <w:ilvl w:val="1"/>
-          <w:numId w:val="1"/>
-        </w:numPr>
-      </w:pPr>
-      <w:r>
-        <w:t>A and M say it is fine to have just a discussion along the lines what I have</w:t>
-      </w:r>
-    </w:p>
-    <w:p>
-      <w:pPr>
-        <w:pStyle w:val="ListParagraph"/>
-        <w:numPr>
-          <w:ilvl w:val="1"/>
-          <w:numId w:val="1"/>
-        </w:numPr>
-      </w:pPr>
-      <w:r>
-        <w:t xml:space="preserve">Most important points are that </w:t>
-      </w:r>
-    </w:p>
-    <w:p>
-      <w:pPr>
-        <w:pStyle w:val="ListParagraph"/>
-        <w:numPr>
-          <w:ilvl w:val="2"/>
-          <w:numId w:val="1"/>
-        </w:numPr>
-      </w:pPr>
-      <w:r>
-        <w:t>MPL considers a fixed fitness landscape without time-varying contributions (which we have however)</w:t>
-      </w:r>
-    </w:p>
-    <w:p>
-      <w:pPr>
-        <w:pStyle w:val="ListParagraph"/>
-        <w:numPr>
-          <w:ilvl w:val="2"/>
-          <w:numId w:val="1"/>
-        </w:numPr>
-      </w:pPr>
-      <w:r>
-        <w:t xml:space="preserve">They don’t </w:t>
-      </w:r>
-      <w:proofErr w:type="gramStart"/>
-      <w:r>
-        <w:t>take into account</w:t>
-      </w:r>
-      <w:proofErr w:type="gramEnd"/>
-      <w:r>
-        <w:t xml:space="preserve"> mutational couplings</w:t>
-      </w:r>
-    </w:p>
-    <w:p>
-      <w:pPr>
-        <w:pStyle w:val="ListParagraph"/>
-        <w:numPr>
-          <w:ilvl w:val="1"/>
-          <w:numId w:val="1"/>
-        </w:numPr>
-      </w:pPr>
-      <w:r>
-        <w:t>Agreement that our method</w:t>
-      </w:r>
-      <w:r>
-        <w:t>, like MPL,</w:t>
-      </w:r>
-      <w:r>
-        <w:t xml:space="preserve"> does not ignore linkage effects</w:t>
-      </w:r>
-    </w:p>
-    <w:p>
-      <w:pPr>
-        <w:ind w:left="360"/>
-      </w:pPr>
+    </w:p>
+    <w:p>
+      <w:r>
+        <w:t>Conclusion from meeting:</w:t>
+      </w:r>
       <w:r>
         <w:br/>
       </w:r>

</xml_diff>

<commit_message>
work on manuscript outline
</commit_message>
<xml_diff>
--- a/notes/DiscussionsAndToDo.docx
+++ b/notes/DiscussionsAndToDo.docx
@@ -1856,7 +1856,19 @@
         <w:rPr>
           <w:u w:val="single"/>
         </w:rPr>
-        <w:t>26 April meeting</w:t>
+        <w:t>2</w:t>
+      </w:r>
+      <w:r>
+        <w:rPr>
+          <w:u w:val="single"/>
+        </w:rPr>
+        <w:t>7</w:t>
+      </w:r>
+      <w:r>
+        <w:rPr>
+          <w:u w:val="single"/>
+        </w:rPr>
+        <w:t xml:space="preserve"> April meeting</w:t>
       </w:r>
     </w:p>
     <w:p>
@@ -1873,7 +1885,22 @@
         </w:numPr>
       </w:pPr>
       <w:r>
-        <w:t xml:space="preserve">Which figures (parameter explorations) should we keep? -&gt; I will need to run </w:t>
+        <w:t xml:space="preserve">Which figures (parameter explorations) should we keep? </w:t>
+      </w:r>
+      <w:r>
+        <w:t>Should I add a model schematic?</w:t>
+      </w:r>
+    </w:p>
+    <w:p>
+      <w:pPr>
+        <w:pStyle w:val="ListParagraph"/>
+        <w:numPr>
+          <w:ilvl w:val="0"/>
+          <w:numId w:val="1"/>
+        </w:numPr>
+      </w:pPr>
+      <w:r>
+        <w:t xml:space="preserve">I will need to run </w:t>
       </w:r>
       <w:r>
         <w:t xml:space="preserve">each </w:t>
@@ -1908,7 +1935,21 @@
         <w:t xml:space="preserve"> did I try?)</w:t>
       </w:r>
       <w:r>
-        <w:t xml:space="preserve">, log(x/x’) should be narrowly distributed around 0 if stringent selection, but will have many outliers due to </w:t>
+        <w:t>, log(x/x’) should be</w:t>
+      </w:r>
+      <w:r>
+        <w:t xml:space="preserve"> (like </w:t>
+      </w:r>
+      <w:proofErr w:type="spellStart"/>
+      <w:r>
+        <w:t>F_tot</w:t>
+      </w:r>
+      <w:proofErr w:type="spellEnd"/>
+      <w:r>
+        <w:t>)</w:t>
+      </w:r>
+      <w:r>
+        <w:t xml:space="preserve"> narrowly distributed around 0 if stringent selection, but will have many outliers due to </w:t>
       </w:r>
       <w:proofErr w:type="spellStart"/>
       <w:r>
@@ -1958,13 +1999,279 @@
       </w:r>
       <w:r>
         <w:t>)</w:t>
+      </w:r>
+    </w:p>
+    <w:p>
+      <w:pPr>
+        <w:pStyle w:val="ListParagraph"/>
+        <w:numPr>
+          <w:ilvl w:val="1"/>
+          <w:numId w:val="1"/>
+        </w:numPr>
+      </w:pPr>
+      <w:r>
+        <w:t xml:space="preserve">Should I explore in the different simulations, how the total number of </w:t>
+      </w:r>
+      <w:r>
+        <w:t>strains (observed up to time t) grow with time?</w:t>
+      </w:r>
+    </w:p>
+    <w:p>
+      <w:r>
+        <w:t>Conclusion from meeting:</w:t>
+      </w:r>
+    </w:p>
+    <w:p>
+      <w:pPr>
+        <w:pStyle w:val="ListParagraph"/>
+        <w:numPr>
+          <w:ilvl w:val="0"/>
+          <w:numId w:val="1"/>
+        </w:numPr>
+      </w:pPr>
+      <w:r>
+        <w:t>Write full manuscript and send it to A and M, only meet after they have read it</w:t>
+      </w:r>
+    </w:p>
+    <w:p>
+      <w:pPr>
+        <w:pStyle w:val="ListParagraph"/>
+        <w:numPr>
+          <w:ilvl w:val="0"/>
+          <w:numId w:val="1"/>
+        </w:numPr>
+        <w:rPr>
+          <w:b/>
+        </w:rPr>
+      </w:pPr>
+      <w:r>
+        <w:rPr>
+          <w:b/>
+        </w:rPr>
+        <w:t>Journal options:</w:t>
+      </w:r>
+    </w:p>
+    <w:p>
+      <w:pPr>
+        <w:pStyle w:val="ListParagraph"/>
+        <w:numPr>
+          <w:ilvl w:val="1"/>
+          <w:numId w:val="1"/>
+        </w:numPr>
+      </w:pPr>
+      <w:r>
+        <w:t>Nature Scientific Reports (where Florian’s paper 2016 was published, not discussed yet)</w:t>
+      </w:r>
+    </w:p>
+    <w:p>
+      <w:pPr>
+        <w:pStyle w:val="ListParagraph"/>
+        <w:numPr>
+          <w:ilvl w:val="1"/>
+          <w:numId w:val="1"/>
+        </w:numPr>
+      </w:pPr>
+      <w:r>
+        <w:t>PNAS (suggestion from Navish, not discussed yet)</w:t>
+      </w:r>
+    </w:p>
+    <w:p>
+      <w:pPr>
+        <w:pStyle w:val="ListParagraph"/>
+        <w:numPr>
+          <w:ilvl w:val="1"/>
+          <w:numId w:val="1"/>
+        </w:numPr>
+      </w:pPr>
+      <w:proofErr w:type="spellStart"/>
+      <w:r>
+        <w:t>PLoS</w:t>
+      </w:r>
+      <w:proofErr w:type="spellEnd"/>
+      <w:r>
+        <w:t xml:space="preserve"> Computational Biology</w:t>
+      </w:r>
+      <w:r>
+        <w:t xml:space="preserve"> (</w:t>
+      </w:r>
+      <w:r>
+        <w:t>where Mann et al. 2014 paper is published</w:t>
+      </w:r>
+      <w:r>
+        <w:t>, not discussed yet)</w:t>
+      </w:r>
+    </w:p>
+    <w:p>
+      <w:pPr>
+        <w:pStyle w:val="ListParagraph"/>
+        <w:numPr>
+          <w:ilvl w:val="1"/>
+          <w:numId w:val="1"/>
+        </w:numPr>
+      </w:pPr>
+      <w:r>
+        <w:lastRenderedPageBreak/>
+        <w:t>Journal of the Royal Society Interface</w:t>
+      </w:r>
+      <w:r>
+        <w:t xml:space="preserve"> (my suggestion, not discussed yet</w:t>
       </w:r>
       <w:bookmarkStart w:id="0" w:name="_GoBack"/>
       <w:bookmarkEnd w:id="0"/>
-    </w:p>
-    <w:p>
-      <w:r>
-        <w:t>Conclusion from meeting:</w:t>
+      <w:r>
+        <w:t>)</w:t>
+      </w:r>
+    </w:p>
+    <w:p>
+      <w:pPr>
+        <w:pStyle w:val="ListParagraph"/>
+        <w:numPr>
+          <w:ilvl w:val="1"/>
+          <w:numId w:val="1"/>
+        </w:numPr>
+      </w:pPr>
+      <w:r>
+        <w:t xml:space="preserve">Mathematical Biosciences (if our other </w:t>
+      </w:r>
+      <w:proofErr w:type="spellStart"/>
+      <w:r>
+        <w:t>ms</w:t>
+      </w:r>
+      <w:proofErr w:type="spellEnd"/>
+      <w:r>
+        <w:t xml:space="preserve"> is received well</w:t>
+      </w:r>
+      <w:r>
+        <w:t>, might not work out to check timewise</w:t>
+      </w:r>
+      <w:r>
+        <w:t>)</w:t>
+      </w:r>
+    </w:p>
+    <w:p>
+      <w:pPr>
+        <w:pStyle w:val="ListParagraph"/>
+        <w:numPr>
+          <w:ilvl w:val="1"/>
+          <w:numId w:val="1"/>
+        </w:numPr>
+      </w:pPr>
+      <w:r>
+        <w:t>Journal of Theoretical Biology</w:t>
+      </w:r>
+      <w:r>
+        <w:t xml:space="preserve"> (</w:t>
+      </w:r>
+      <w:r>
+        <w:t>A</w:t>
+      </w:r>
+      <w:r>
+        <w:t>rup’s suggestion</w:t>
+      </w:r>
+      <w:r>
+        <w:t>, might be too field-specific/theoretical</w:t>
+      </w:r>
+      <w:r>
+        <w:t>)</w:t>
+      </w:r>
+    </w:p>
+    <w:p>
+      <w:pPr>
+        <w:pStyle w:val="ListParagraph"/>
+        <w:numPr>
+          <w:ilvl w:val="0"/>
+          <w:numId w:val="1"/>
+        </w:numPr>
+      </w:pPr>
+      <w:r>
+        <w:t>State that there is difference between real and simulated strain succession (linear/exp) but don’t explore further</w:t>
+      </w:r>
+    </w:p>
+    <w:p>
+      <w:pPr>
+        <w:pStyle w:val="ListParagraph"/>
+        <w:numPr>
+          <w:ilvl w:val="0"/>
+          <w:numId w:val="1"/>
+        </w:numPr>
+      </w:pPr>
+      <w:r>
+        <w:t xml:space="preserve">Can we find an upper bound for the inference error as function of parameter values and sample size? (for standard problems compare/cite </w:t>
+      </w:r>
+      <w:proofErr w:type="spellStart"/>
+      <w:r>
+        <w:t>Cocco</w:t>
+      </w:r>
+      <w:proofErr w:type="spellEnd"/>
+      <w:r>
+        <w:t xml:space="preserve"> &amp; </w:t>
+      </w:r>
+      <w:proofErr w:type="spellStart"/>
+      <w:r>
+        <w:t>M</w:t>
+      </w:r>
+      <w:r>
+        <w:t>onasson</w:t>
+      </w:r>
+      <w:proofErr w:type="spellEnd"/>
+      <w:r>
+        <w:t xml:space="preserve"> review: error sim partition function/sqrt(B))</w:t>
+      </w:r>
+    </w:p>
+    <w:p>
+      <w:pPr>
+        <w:pStyle w:val="ListParagraph"/>
+        <w:numPr>
+          <w:ilvl w:val="0"/>
+          <w:numId w:val="1"/>
+        </w:numPr>
+      </w:pPr>
+      <w:r>
+        <w:t>Add statement</w:t>
+      </w:r>
+      <w:r>
+        <w:t xml:space="preserve"> (not figure)</w:t>
+      </w:r>
+      <w:r>
+        <w:t xml:space="preserve"> about difference between HIV and influenza evolution</w:t>
+      </w:r>
+    </w:p>
+    <w:p>
+      <w:pPr>
+        <w:pStyle w:val="ListParagraph"/>
+        <w:numPr>
+          <w:ilvl w:val="0"/>
+          <w:numId w:val="1"/>
+        </w:numPr>
+      </w:pPr>
+      <w:r>
+        <w:t>Model schematic as f</w:t>
+      </w:r>
+      <w:r>
+        <w:t>i</w:t>
+      </w:r>
+      <w:r>
+        <w:t>gure is not necessary</w:t>
+      </w:r>
+    </w:p>
+    <w:p>
+      <w:pPr>
+        <w:pStyle w:val="ListParagraph"/>
+        <w:numPr>
+          <w:ilvl w:val="0"/>
+          <w:numId w:val="1"/>
+        </w:numPr>
+      </w:pPr>
+      <w:r>
+        <w:t xml:space="preserve">Move stringency plots to SI and combine left panels of </w:t>
+      </w:r>
+      <w:proofErr w:type="spellStart"/>
+      <w:r>
+        <w:t>N_pop</w:t>
+      </w:r>
+      <w:proofErr w:type="spellEnd"/>
+      <w:r>
+        <w:t>- and L-plot into one figure</w:t>
       </w:r>
       <w:r>
         <w:br/>

</xml_diff>

<commit_message>
make some small changes
</commit_message>
<xml_diff>
--- a/notes/DiscussionsAndToDo.docx
+++ b/notes/DiscussionsAndToDo.docx
@@ -2060,7 +2060,13 @@
         </w:numPr>
       </w:pPr>
       <w:r>
-        <w:t>Nature Scientific Reports (where Florian’s paper 2016 was published, not discussed yet)</w:t>
+        <w:t xml:space="preserve">Nature Scientific Reports (where Florian’s paper 2016 was published, </w:t>
+      </w:r>
+      <w:r>
+        <w:t>Arup says maybe</w:t>
+      </w:r>
+      <w:r>
+        <w:t>)</w:t>
       </w:r>
     </w:p>
     <w:p>
@@ -2072,7 +2078,13 @@
         </w:numPr>
       </w:pPr>
       <w:r>
-        <w:t>PNAS (suggestion from Navish, not discussed yet)</w:t>
+        <w:t xml:space="preserve">PNAS (suggestion from Navish, </w:t>
+      </w:r>
+      <w:r>
+        <w:t>Arup says it might not fly there</w:t>
+      </w:r>
+      <w:r>
+        <w:t>)</w:t>
       </w:r>
     </w:p>
     <w:p>
@@ -2098,7 +2110,13 @@
         <w:t>where Mann et al. 2014 paper is published</w:t>
       </w:r>
       <w:r>
-        <w:t>, not discussed yet)</w:t>
+        <w:t>,</w:t>
+      </w:r>
+      <w:r>
+        <w:t xml:space="preserve"> Arup says maybe</w:t>
+      </w:r>
+      <w:r>
+        <w:t>)</w:t>
       </w:r>
     </w:p>
     <w:p>
@@ -2114,63 +2132,106 @@
         <w:t>Journal of the Royal Society Interface</w:t>
       </w:r>
       <w:r>
-        <w:t xml:space="preserve"> (my suggestion, not discussed yet</w:t>
+        <w:t xml:space="preserve"> (my suggestion, </w:t>
+      </w:r>
+      <w:r>
+        <w:t xml:space="preserve">Arup </w:t>
+      </w:r>
+      <w:proofErr w:type="gramStart"/>
+      <w:r>
+        <w:t>says  maybe</w:t>
+      </w:r>
+      <w:proofErr w:type="gramEnd"/>
+      <w:r>
+        <w:t>)</w:t>
+      </w:r>
+    </w:p>
+    <w:p>
+      <w:pPr>
+        <w:pStyle w:val="ListParagraph"/>
+        <w:numPr>
+          <w:ilvl w:val="1"/>
+          <w:numId w:val="1"/>
+        </w:numPr>
+      </w:pPr>
+      <w:r>
+        <w:t>Mathematical Biosciences (</w:t>
+      </w:r>
+      <w:r>
+        <w:t xml:space="preserve">Arup: </w:t>
+      </w:r>
+      <w:r>
+        <w:t xml:space="preserve">if our other </w:t>
+      </w:r>
+      <w:proofErr w:type="spellStart"/>
+      <w:r>
+        <w:t>ms</w:t>
+      </w:r>
+      <w:proofErr w:type="spellEnd"/>
+      <w:r>
+        <w:t xml:space="preserve"> is received well</w:t>
+      </w:r>
+      <w:r>
+        <w:t>, might not work out to check timewise</w:t>
+      </w:r>
+      <w:r>
+        <w:t>)</w:t>
+      </w:r>
+    </w:p>
+    <w:p>
+      <w:pPr>
+        <w:pStyle w:val="ListParagraph"/>
+        <w:numPr>
+          <w:ilvl w:val="1"/>
+          <w:numId w:val="1"/>
+        </w:numPr>
+      </w:pPr>
+      <w:r>
+        <w:t>Journal of Theoretical Biology</w:t>
+      </w:r>
+      <w:r>
+        <w:t xml:space="preserve"> (</w:t>
+      </w:r>
+      <w:r>
+        <w:t>A</w:t>
+      </w:r>
+      <w:r>
+        <w:t>rup’s suggestion</w:t>
+      </w:r>
+      <w:r>
+        <w:t xml:space="preserve">, </w:t>
+      </w:r>
+      <w:r>
+        <w:t xml:space="preserve">my and </w:t>
+      </w:r>
+      <w:proofErr w:type="spellStart"/>
+      <w:r>
+        <w:t>Navish’s</w:t>
+      </w:r>
+      <w:proofErr w:type="spellEnd"/>
+      <w:r>
+        <w:t xml:space="preserve"> opinion: </w:t>
+      </w:r>
+      <w:r>
+        <w:t>might be too field-specific/theoretical</w:t>
+      </w:r>
+      <w:r>
+        <w:t>)</w:t>
+      </w:r>
+    </w:p>
+    <w:p>
+      <w:pPr>
+        <w:pStyle w:val="ListParagraph"/>
+        <w:numPr>
+          <w:ilvl w:val="1"/>
+          <w:numId w:val="1"/>
+        </w:numPr>
+      </w:pPr>
+      <w:r>
+        <w:t>Journal of Statistical Physics (Mehran’s suggestion, Arup says it won’t fit there</w:t>
       </w:r>
       <w:bookmarkStart w:id="0" w:name="_GoBack"/>
       <w:bookmarkEnd w:id="0"/>
-      <w:r>
-        <w:t>)</w:t>
-      </w:r>
-    </w:p>
-    <w:p>
-      <w:pPr>
-        <w:pStyle w:val="ListParagraph"/>
-        <w:numPr>
-          <w:ilvl w:val="1"/>
-          <w:numId w:val="1"/>
-        </w:numPr>
-      </w:pPr>
-      <w:r>
-        <w:t xml:space="preserve">Mathematical Biosciences (if our other </w:t>
-      </w:r>
-      <w:proofErr w:type="spellStart"/>
-      <w:r>
-        <w:t>ms</w:t>
-      </w:r>
-      <w:proofErr w:type="spellEnd"/>
-      <w:r>
-        <w:t xml:space="preserve"> is received well</w:t>
-      </w:r>
-      <w:r>
-        <w:t>, might not work out to check timewise</w:t>
-      </w:r>
-      <w:r>
-        <w:t>)</w:t>
-      </w:r>
-    </w:p>
-    <w:p>
-      <w:pPr>
-        <w:pStyle w:val="ListParagraph"/>
-        <w:numPr>
-          <w:ilvl w:val="1"/>
-          <w:numId w:val="1"/>
-        </w:numPr>
-      </w:pPr>
-      <w:r>
-        <w:t>Journal of Theoretical Biology</w:t>
-      </w:r>
-      <w:r>
-        <w:t xml:space="preserve"> (</w:t>
-      </w:r>
-      <w:r>
-        <w:t>A</w:t>
-      </w:r>
-      <w:r>
-        <w:t>rup’s suggestion</w:t>
-      </w:r>
-      <w:r>
-        <w:t>, might be too field-specific/theoretical</w:t>
-      </w:r>
       <w:r>
         <w:t>)</w:t>
       </w:r>

</xml_diff>

<commit_message>
make new manuscript outline
</commit_message>
<xml_diff>
--- a/notes/DiscussionsAndToDo.docx
+++ b/notes/DiscussionsAndToDo.docx
@@ -2369,15 +2369,7 @@
         </w:numPr>
       </w:pPr>
       <w:r>
-        <w:t>first specify how we describe sequences (binary of certain length</w:t>
-      </w:r>
-      <w:proofErr w:type="gramStart"/>
-      <w:r>
-        <w:t>),  population</w:t>
-      </w:r>
-      <w:proofErr w:type="gramEnd"/>
-      <w:r>
-        <w:t xml:space="preserve"> of sequences, analogous to figure 1</w:t>
+        <w:t>first specify how we describe sequences (binary of certain length), population of sequences, analogous to figure 1</w:t>
       </w:r>
     </w:p>
     <w:p>
@@ -2519,28 +2511,40 @@
         <w:t>discussion</w:t>
       </w:r>
       <w:r>
-        <w:t>: M</w:t>
+        <w:t xml:space="preserve">: </w:t>
+      </w:r>
+      <w:r>
+        <w:t>(</w:t>
+      </w:r>
+      <w:r>
+        <w:t>M</w:t>
       </w:r>
       <w:r>
         <w:t xml:space="preserve"> didn’t think about it too carefully</w:t>
       </w:r>
-    </w:p>
-    <w:p>
-      <w:pPr>
-        <w:pStyle w:val="ListParagraph"/>
-        <w:numPr>
-          <w:ilvl w:val="1"/>
-          <w:numId w:val="1"/>
-        </w:numPr>
-      </w:pPr>
-      <w:r>
-        <w:t>MPL paper by Barton</w:t>
-      </w:r>
-      <w:r>
-        <w:t xml:space="preserve"> has a bit too much attention</w:t>
+      <w:r>
+        <w:t xml:space="preserve"> </w:t>
       </w:r>
       <w:bookmarkStart w:id="0" w:name="_GoBack"/>
       <w:bookmarkEnd w:id="0"/>
+      <w:r>
+        <w:t>yet)</w:t>
+      </w:r>
+    </w:p>
+    <w:p>
+      <w:pPr>
+        <w:pStyle w:val="ListParagraph"/>
+        <w:numPr>
+          <w:ilvl w:val="1"/>
+          <w:numId w:val="1"/>
+        </w:numPr>
+      </w:pPr>
+      <w:r>
+        <w:t>MPL paper by Barton</w:t>
+      </w:r>
+      <w:r>
+        <w:t xml:space="preserve"> has a bit too much attention</w:t>
+      </w:r>
       <w:r>
         <w:br/>
       </w:r>

</xml_diff>

<commit_message>
make code corrections and notes
</commit_message>
<xml_diff>
--- a/notes/DiscussionsAndToDo.docx
+++ b/notes/DiscussionsAndToDo.docx
@@ -4650,89 +4650,810 @@
           <w:rFonts w:eastAsia="Times New Roman" w:cstheme="minorHAnsi"/>
           <w:color w:val="000000"/>
         </w:rPr>
-        <w:t>Why does the average mutation num</w:t>
+        <w:t>Why does the average mutation number increase slower than linearly with time (in the fuji model)?</w:t>
+      </w:r>
+    </w:p>
+    <w:p>
+      <w:pPr>
+        <w:pStyle w:val="ListParagraph"/>
+        <w:numPr>
+          <w:ilvl w:val="1"/>
+          <w:numId w:val="1"/>
+        </w:numPr>
+        <w:shd w:val="clear" w:color="auto" w:fill="FFFFFF"/>
+        <w:spacing w:after="0" w:line="285" w:lineRule="atLeast"/>
+        <w:rPr>
+          <w:rFonts w:eastAsia="Times New Roman" w:cstheme="minorHAnsi"/>
+          <w:color w:val="000000"/>
+        </w:rPr>
+      </w:pPr>
+      <w:r>
+        <w:rPr>
+          <w:rFonts w:eastAsia="Times New Roman" w:cstheme="minorHAnsi"/>
+          <w:color w:val="000000"/>
+        </w:rPr>
+        <w:t xml:space="preserve">One aspect is that the number of strains with equivalent fitness will increase with the number k of mutations up to L/2 as L choose k </w:t>
+      </w:r>
+    </w:p>
+    <w:p>
+      <w:pPr>
+        <w:shd w:val="clear" w:color="auto" w:fill="FFFFFF"/>
+        <w:spacing w:after="0" w:line="285" w:lineRule="atLeast"/>
+        <w:rPr>
+          <w:rFonts w:eastAsia="Times New Roman" w:cstheme="minorHAnsi"/>
+          <w:color w:val="000000"/>
+          <w:u w:val="single"/>
+        </w:rPr>
+      </w:pPr>
+      <w:r>
+        <w:rPr>
+          <w:rFonts w:eastAsia="Times New Roman" w:cstheme="minorHAnsi"/>
+          <w:color w:val="000000"/>
+          <w:u w:val="single"/>
+        </w:rPr>
+        <w:t>27 May 2021 (meeting with Arup and Mehran</w:t>
+      </w:r>
+      <w:r>
+        <w:rPr>
+          <w:rFonts w:eastAsia="Times New Roman" w:cstheme="minorHAnsi"/>
+          <w:color w:val="000000"/>
+          <w:u w:val="single"/>
+        </w:rPr>
+        <w:t xml:space="preserve"> </w:t>
+      </w:r>
+      <w:proofErr w:type="gramStart"/>
+      <w:r>
+        <w:rPr>
+          <w:rFonts w:eastAsia="Times New Roman" w:cstheme="minorHAnsi"/>
+          <w:color w:val="000000"/>
+          <w:u w:val="single"/>
+        </w:rPr>
+        <w:t>about  Arup’s</w:t>
+      </w:r>
+      <w:proofErr w:type="gramEnd"/>
+      <w:r>
+        <w:rPr>
+          <w:rFonts w:eastAsia="Times New Roman" w:cstheme="minorHAnsi"/>
+          <w:color w:val="000000"/>
+          <w:u w:val="single"/>
+        </w:rPr>
+        <w:t xml:space="preserve"> manuscript comments</w:t>
+      </w:r>
+      <w:r>
+        <w:rPr>
+          <w:rFonts w:eastAsia="Times New Roman" w:cstheme="minorHAnsi"/>
+          <w:color w:val="000000"/>
+          <w:u w:val="single"/>
+        </w:rPr>
+        <w:t>)</w:t>
+      </w:r>
+    </w:p>
+    <w:p>
+      <w:pPr>
+        <w:pStyle w:val="ListParagraph"/>
+        <w:numPr>
+          <w:ilvl w:val="0"/>
+          <w:numId w:val="1"/>
+        </w:numPr>
+        <w:shd w:val="clear" w:color="auto" w:fill="FFFFFF"/>
+        <w:spacing w:after="0" w:line="285" w:lineRule="atLeast"/>
+        <w:rPr>
+          <w:rFonts w:eastAsia="Times New Roman" w:cstheme="minorHAnsi"/>
+          <w:color w:val="000000"/>
+        </w:rPr>
+      </w:pPr>
+      <w:r>
+        <w:rPr>
+          <w:rFonts w:eastAsia="Times New Roman" w:cstheme="minorHAnsi"/>
+          <w:color w:val="000000"/>
+        </w:rPr>
+        <w:t xml:space="preserve">Arup says fitness in equilibrium </w:t>
+      </w:r>
+      <w:proofErr w:type="spellStart"/>
+      <w:r>
+        <w:rPr>
+          <w:rFonts w:eastAsia="Times New Roman" w:cstheme="minorHAnsi"/>
+          <w:color w:val="000000"/>
+        </w:rPr>
+        <w:t>Ising</w:t>
+      </w:r>
+      <w:proofErr w:type="spellEnd"/>
+      <w:r>
+        <w:rPr>
+          <w:rFonts w:eastAsia="Times New Roman" w:cstheme="minorHAnsi"/>
+          <w:color w:val="000000"/>
+        </w:rPr>
+        <w:t xml:space="preserve"> type models is exp(F)/sum[exp(F)] not F itself from our model</w:t>
+      </w:r>
+    </w:p>
+    <w:p>
+      <w:pPr>
+        <w:pStyle w:val="ListParagraph"/>
+        <w:numPr>
+          <w:ilvl w:val="0"/>
+          <w:numId w:val="1"/>
+        </w:numPr>
+        <w:shd w:val="clear" w:color="auto" w:fill="FFFFFF"/>
+        <w:spacing w:after="0" w:line="285" w:lineRule="atLeast"/>
+        <w:rPr>
+          <w:rFonts w:eastAsia="Times New Roman" w:cstheme="minorHAnsi"/>
+          <w:color w:val="000000"/>
+        </w:rPr>
+      </w:pPr>
+      <w:r>
+        <w:rPr>
+          <w:rFonts w:eastAsia="Times New Roman" w:cstheme="minorHAnsi"/>
+          <w:color w:val="000000"/>
+        </w:rPr>
+        <w:t xml:space="preserve">He also says that our description is not Malthusian (I agree the fitness F is not </w:t>
+      </w:r>
+      <w:proofErr w:type="spellStart"/>
+      <w:r>
+        <w:rPr>
+          <w:rFonts w:eastAsia="Times New Roman" w:cstheme="minorHAnsi"/>
+          <w:color w:val="000000"/>
+        </w:rPr>
+        <w:t>malthusian</w:t>
+      </w:r>
+      <w:proofErr w:type="spellEnd"/>
+      <w:r>
+        <w:rPr>
+          <w:rFonts w:eastAsia="Times New Roman" w:cstheme="minorHAnsi"/>
+          <w:color w:val="000000"/>
+        </w:rPr>
+        <w:t xml:space="preserve"> but the growth is: x(t+1) sim exp(F)</w:t>
+      </w:r>
+      <w:proofErr w:type="gramStart"/>
+      <w:r>
+        <w:rPr>
+          <w:rFonts w:eastAsia="Times New Roman" w:cstheme="minorHAnsi"/>
+          <w:color w:val="000000"/>
+        </w:rPr>
+        <w:t>x )</w:t>
+      </w:r>
+      <w:proofErr w:type="gramEnd"/>
+    </w:p>
+    <w:p>
+      <w:pPr>
+        <w:pStyle w:val="ListParagraph"/>
+        <w:numPr>
+          <w:ilvl w:val="0"/>
+          <w:numId w:val="1"/>
+        </w:numPr>
+        <w:shd w:val="clear" w:color="auto" w:fill="FFFFFF"/>
+        <w:spacing w:after="0" w:line="285" w:lineRule="atLeast"/>
+        <w:rPr>
+          <w:rFonts w:eastAsia="Times New Roman" w:cstheme="minorHAnsi"/>
+          <w:color w:val="000000"/>
+        </w:rPr>
+      </w:pPr>
+      <w:r>
+        <w:rPr>
+          <w:rFonts w:eastAsia="Times New Roman" w:cstheme="minorHAnsi"/>
+          <w:color w:val="000000"/>
+        </w:rPr>
+        <w:t xml:space="preserve">Proposed change (suggested by </w:t>
+      </w:r>
+      <w:proofErr w:type="spellStart"/>
+      <w:r>
+        <w:rPr>
+          <w:rFonts w:eastAsia="Times New Roman" w:cstheme="minorHAnsi"/>
+          <w:color w:val="000000"/>
+        </w:rPr>
+        <w:t>arup</w:t>
+      </w:r>
+      <w:proofErr w:type="spellEnd"/>
+      <w:r>
+        <w:rPr>
+          <w:rFonts w:eastAsia="Times New Roman" w:cstheme="minorHAnsi"/>
+          <w:color w:val="000000"/>
+        </w:rPr>
+        <w:t>):</w:t>
+      </w:r>
+    </w:p>
+    <w:p>
+      <w:pPr>
+        <w:pStyle w:val="ListParagraph"/>
+        <w:numPr>
+          <w:ilvl w:val="1"/>
+          <w:numId w:val="1"/>
+        </w:numPr>
+        <w:shd w:val="clear" w:color="auto" w:fill="FFFFFF"/>
+        <w:spacing w:after="0" w:line="285" w:lineRule="atLeast"/>
+        <w:rPr>
+          <w:rFonts w:eastAsia="Times New Roman" w:cstheme="minorHAnsi"/>
+          <w:color w:val="000000"/>
+        </w:rPr>
+      </w:pPr>
+      <w:r>
+        <w:rPr>
+          <w:rFonts w:eastAsia="Times New Roman" w:cstheme="minorHAnsi"/>
+          <w:color w:val="000000"/>
+        </w:rPr>
+        <w:t>Don’t use equilibrium models as motivation for our fitness description, just postulate it</w:t>
+      </w:r>
+      <w:r>
+        <w:rPr>
+          <w:rFonts w:eastAsia="Times New Roman" w:cstheme="minorHAnsi"/>
+          <w:color w:val="000000"/>
+        </w:rPr>
+        <w:t xml:space="preserve"> as it is</w:t>
+      </w:r>
+    </w:p>
+    <w:p>
+      <w:pPr>
+        <w:pStyle w:val="ListParagraph"/>
+        <w:numPr>
+          <w:ilvl w:val="1"/>
+          <w:numId w:val="1"/>
+        </w:numPr>
+        <w:shd w:val="clear" w:color="auto" w:fill="FFFFFF"/>
+        <w:spacing w:after="0" w:line="285" w:lineRule="atLeast"/>
+        <w:rPr>
+          <w:rFonts w:eastAsia="Times New Roman" w:cstheme="minorHAnsi"/>
+          <w:color w:val="000000"/>
+        </w:rPr>
+      </w:pPr>
+      <w:r>
+        <w:rPr>
+          <w:rFonts w:eastAsia="Times New Roman" w:cstheme="minorHAnsi"/>
+          <w:color w:val="000000"/>
+        </w:rPr>
+        <w:t xml:space="preserve">But I may refer to </w:t>
+      </w:r>
+      <w:proofErr w:type="spellStart"/>
+      <w:r>
+        <w:rPr>
+          <w:rFonts w:eastAsia="Times New Roman" w:cstheme="minorHAnsi"/>
+          <w:color w:val="000000"/>
+        </w:rPr>
+        <w:t>Laessig</w:t>
+      </w:r>
+      <w:proofErr w:type="spellEnd"/>
+      <w:r>
+        <w:rPr>
+          <w:rFonts w:eastAsia="Times New Roman" w:cstheme="minorHAnsi"/>
+          <w:color w:val="000000"/>
+        </w:rPr>
+        <w:t xml:space="preserve"> since he also uses </w:t>
+      </w:r>
+      <w:proofErr w:type="gramStart"/>
+      <w:r>
+        <w:rPr>
+          <w:rFonts w:eastAsia="Times New Roman" w:cstheme="minorHAnsi"/>
+          <w:color w:val="000000"/>
+        </w:rPr>
+        <w:t>fitness  F</w:t>
+      </w:r>
+      <w:proofErr w:type="gramEnd"/>
+      <w:r>
+        <w:rPr>
+          <w:rFonts w:eastAsia="Times New Roman" w:cstheme="minorHAnsi"/>
+          <w:color w:val="000000"/>
+        </w:rPr>
+        <w:t xml:space="preserve"> like we and then growth with exp(F) as in our model</w:t>
+      </w:r>
+    </w:p>
+    <w:p>
+      <w:pPr>
+        <w:pStyle w:val="ListParagraph"/>
+        <w:numPr>
+          <w:ilvl w:val="1"/>
+          <w:numId w:val="1"/>
+        </w:numPr>
+        <w:shd w:val="clear" w:color="auto" w:fill="FFFFFF"/>
+        <w:spacing w:after="0" w:line="285" w:lineRule="atLeast"/>
+        <w:rPr>
+          <w:rFonts w:eastAsia="Times New Roman" w:cstheme="minorHAnsi"/>
+          <w:color w:val="000000"/>
+        </w:rPr>
+      </w:pPr>
+      <w:r>
+        <w:rPr>
+          <w:rFonts w:eastAsia="Times New Roman" w:cstheme="minorHAnsi"/>
+          <w:color w:val="000000"/>
+        </w:rPr>
+        <w:t>For parameters from p24 also just state what we use, don’t motivate with equilibrium models</w:t>
+      </w:r>
+    </w:p>
+    <w:p>
+      <w:pPr>
+        <w:rPr>
+          <w:u w:val="single"/>
+        </w:rPr>
+      </w:pPr>
+      <w:r>
+        <w:rPr>
+          <w:u w:val="single"/>
+        </w:rPr>
+        <w:br/>
+      </w:r>
+      <w:r>
+        <w:rPr>
+          <w:u w:val="single"/>
+        </w:rPr>
+        <w:t>28 May 2021 (plan for doing repeat simulations/analyses)</w:t>
+      </w:r>
+    </w:p>
+    <w:p>
+      <w:pPr>
+        <w:pStyle w:val="ListParagraph"/>
+        <w:numPr>
+          <w:ilvl w:val="0"/>
+          <w:numId w:val="1"/>
+        </w:numPr>
+      </w:pPr>
+      <w:r>
+        <w:t>update definition of fitness coefficients (without modifying min and max of h and J)</w:t>
+      </w:r>
+    </w:p>
+    <w:p>
+      <w:pPr>
+        <w:pStyle w:val="ListParagraph"/>
+        <w:numPr>
+          <w:ilvl w:val="0"/>
+          <w:numId w:val="1"/>
+        </w:numPr>
+      </w:pPr>
+      <w:r>
+        <w:t xml:space="preserve">for each explored parameter range (L, </w:t>
+      </w:r>
+      <w:proofErr w:type="spellStart"/>
+      <w:r>
+        <w:t>NPop</w:t>
+      </w:r>
+      <w:proofErr w:type="spellEnd"/>
+      <w:r>
+        <w:t xml:space="preserve">) run </w:t>
+      </w:r>
+      <w:r>
+        <w:t>maybe 5-</w:t>
+      </w:r>
+      <w:r>
+        <w:t>10 independent reps</w:t>
+      </w:r>
+      <w:r>
+        <w:t xml:space="preserve"> (with different </w:t>
+      </w:r>
+      <w:proofErr w:type="spellStart"/>
+      <w:r>
+        <w:t>rng</w:t>
+      </w:r>
+      <w:proofErr w:type="spellEnd"/>
+      <w:r>
+        <w:t xml:space="preserve"> initialization)</w:t>
+      </w:r>
+      <w:r>
+        <w:t xml:space="preserve"> producing </w:t>
+      </w:r>
+      <w:r>
+        <w:t>individual</w:t>
+      </w:r>
+      <w:r>
+        <w:t xml:space="preserve"> collection of files in designated folder for specific param variation</w:t>
+      </w:r>
+      <w:r>
+        <w:t>,</w:t>
+      </w:r>
+      <w:r>
+        <w:br/>
+        <w:t>then run analysis (as before) on each of those f</w:t>
+      </w:r>
+      <w:r>
+        <w:t>ile collections</w:t>
+      </w:r>
+      <w:r>
+        <w:t xml:space="preserve"> independently</w:t>
+      </w:r>
+      <w:r>
+        <w:t>, only using analysis parameter</w:t>
+      </w:r>
+      <w:r>
+        <w:t xml:space="preserve"> ranges</w:t>
+      </w:r>
+      <w:r>
+        <w:t xml:space="preserve"> that are needed for plots</w:t>
+      </w:r>
+    </w:p>
+    <w:p>
+      <w:pPr>
+        <w:pStyle w:val="ListParagraph"/>
+        <w:numPr>
+          <w:ilvl w:val="0"/>
+          <w:numId w:val="1"/>
+        </w:numPr>
+      </w:pPr>
+      <w:r>
+        <w:t>for plots</w:t>
+      </w:r>
+      <w:r>
+        <w:t xml:space="preserve"> (collection analysis)</w:t>
+      </w:r>
+      <w:r>
+        <w:t xml:space="preserve"> load and average dat</w:t>
+      </w:r>
+      <w:r>
+        <w:t>a</w:t>
+      </w:r>
+      <w:r>
+        <w:t xml:space="preserve"> from all repetitions</w:t>
+      </w:r>
+      <w:r>
+        <w:t>, save plots in figure folder</w:t>
+      </w:r>
+    </w:p>
+    <w:p>
+      <w:pPr>
+        <w:pStyle w:val="ListParagraph"/>
+        <w:numPr>
+          <w:ilvl w:val="0"/>
+          <w:numId w:val="1"/>
+        </w:numPr>
+      </w:pPr>
+      <w:r>
+        <w:t>Will I need to also run several reps on random sampling?</w:t>
+      </w:r>
+      <w:r>
+        <w:t xml:space="preserve"> Probably not</w:t>
+      </w:r>
+    </w:p>
+    <w:p>
+      <w:pPr>
+        <w:rPr>
+          <w:u w:val="single"/>
+        </w:rPr>
+      </w:pPr>
+      <w:r>
+        <w:rPr>
+          <w:u w:val="single"/>
+        </w:rPr>
+        <w:t>3 June 2021 (repeat simulations, one rep for now but extendable)</w:t>
+      </w:r>
+    </w:p>
+    <w:p>
+      <w:pPr>
+        <w:pStyle w:val="ListParagraph"/>
+        <w:numPr>
+          <w:ilvl w:val="0"/>
+          <w:numId w:val="1"/>
+        </w:numPr>
+      </w:pPr>
+      <w:r>
+        <w:t xml:space="preserve">DONE: </w:t>
+      </w:r>
+      <w:r>
+        <w:t>Update fitness coefficient definition (without modifying min/max of h and J)</w:t>
+      </w:r>
+      <w:r>
+        <w:t>:</w:t>
+      </w:r>
+      <w:r>
+        <w:br/>
+        <w:t xml:space="preserve">(h and J are inferred for a </w:t>
+      </w:r>
+      <w:r>
+        <w:t>segment</w:t>
+      </w:r>
+      <w:r>
+        <w:t xml:space="preserve"> of </w:t>
+      </w:r>
+      <w:r>
+        <w:t xml:space="preserve">the </w:t>
+      </w:r>
+      <w:r>
+        <w:t>p24</w:t>
+      </w:r>
+      <w:r>
+        <w:t xml:space="preserve"> protein</w:t>
+      </w:r>
+      <w:r>
+        <w:t xml:space="preserve"> with 105 sites, and for</w:t>
+      </w:r>
+      <w:r>
+        <w:t xml:space="preserve"> </w:t>
+      </w:r>
+      <w:r>
+        <w:t>simulations</w:t>
+      </w:r>
+      <w:r>
+        <w:t xml:space="preserve"> for shorter sequences</w:t>
+      </w:r>
+      <w:r>
+        <w:t xml:space="preserve"> the </w:t>
+      </w:r>
+      <w:r>
+        <w:t>number of coefficients is reduced, respectively.</w:t>
+      </w:r>
+      <w:r>
+        <w:br/>
+        <w:t>Update by commenting out the code where min and max are replaced)</w:t>
+      </w:r>
+    </w:p>
+    <w:p>
+      <w:pPr>
+        <w:pStyle w:val="ListParagraph"/>
+        <w:numPr>
+          <w:ilvl w:val="0"/>
+          <w:numId w:val="1"/>
+        </w:numPr>
+      </w:pPr>
+      <w:r>
+        <w:t xml:space="preserve">DONE </w:t>
+      </w:r>
+      <w:r>
+        <w:t>Name file folder “</w:t>
+      </w:r>
+      <w:proofErr w:type="spellStart"/>
+      <w:r>
+        <w:t>simu_name</w:t>
+      </w:r>
+      <w:proofErr w:type="spellEnd"/>
+      <w:r>
+        <w:t xml:space="preserve">” according to content (plus simulation data), e.g. </w:t>
+      </w:r>
+      <w:r>
+        <w:br/>
+        <w:t>“</w:t>
+      </w:r>
+      <w:proofErr w:type="spellStart"/>
+      <w:r>
+        <w:t>strdate_today</w:t>
+      </w:r>
+      <w:proofErr w:type="spellEnd"/>
+      <w:r>
+        <w:t xml:space="preserve">” + [“_varying” + </w:t>
+      </w:r>
+      <w:proofErr w:type="spellStart"/>
+      <w:r>
+        <w:t>param_name</w:t>
+      </w:r>
+      <w:proofErr w:type="spellEnd"/>
+      <w:r>
+        <w:t xml:space="preserve"> for each varied param]</w:t>
+      </w:r>
+    </w:p>
+    <w:p>
+      <w:pPr>
+        <w:pStyle w:val="ListParagraph"/>
+        <w:numPr>
+          <w:ilvl w:val="0"/>
+          <w:numId w:val="1"/>
+        </w:numPr>
+      </w:pPr>
+      <w:r>
+        <w:lastRenderedPageBreak/>
+        <w:t xml:space="preserve">DONE </w:t>
+      </w:r>
+      <w:r>
+        <w:t xml:space="preserve">Make </w:t>
+      </w:r>
+      <w:proofErr w:type="spellStart"/>
+      <w:r>
+        <w:t>rng</w:t>
+      </w:r>
+      <w:proofErr w:type="spellEnd"/>
+      <w:r>
+        <w:t xml:space="preserve"> seed </w:t>
+      </w:r>
+      <w:r>
+        <w:t>different for each repetition</w:t>
+      </w:r>
+      <w:r>
+        <w:t>:</w:t>
+      </w:r>
+      <w:r>
+        <w:br/>
+      </w:r>
+      <w:r>
+        <w:t xml:space="preserve">in </w:t>
+      </w:r>
+      <w:proofErr w:type="spellStart"/>
+      <w:r>
+        <w:t>add_parameters</w:t>
+      </w:r>
+      <w:proofErr w:type="spellEnd"/>
+      <w:r>
+        <w:t xml:space="preserve">: choose the seed as </w:t>
+      </w:r>
+      <w:proofErr w:type="spellStart"/>
+      <w:proofErr w:type="gramStart"/>
+      <w:r>
+        <w:t>np.random</w:t>
+      </w:r>
+      <w:proofErr w:type="gramEnd"/>
+      <w:r>
+        <w:t>.randint</w:t>
+      </w:r>
+      <w:proofErr w:type="spellEnd"/>
+      <w:r>
+        <w:t xml:space="preserve">(10**6) without predefining a seed for this </w:t>
+      </w:r>
+      <w:proofErr w:type="spellStart"/>
+      <w:r>
+        <w:t>rng</w:t>
+      </w:r>
+      <w:proofErr w:type="spellEnd"/>
+      <w:r>
+        <w:t xml:space="preserve"> -&gt; this (random) seed will be saved in file </w:t>
+      </w:r>
+      <w:proofErr w:type="spellStart"/>
+      <w:r>
+        <w:t>simu_info</w:t>
+      </w:r>
+      <w:proofErr w:type="spellEnd"/>
+    </w:p>
+    <w:p>
+      <w:pPr>
+        <w:pStyle w:val="ListParagraph"/>
+        <w:numPr>
+          <w:ilvl w:val="0"/>
+          <w:numId w:val="1"/>
+        </w:numPr>
+      </w:pPr>
+      <w:r>
+        <w:t xml:space="preserve">Run simulations (1 rep for now) </w:t>
+      </w:r>
+    </w:p>
+    <w:p>
+      <w:pPr>
+        <w:pStyle w:val="ListParagraph"/>
+        <w:numPr>
+          <w:ilvl w:val="1"/>
+          <w:numId w:val="1"/>
+        </w:numPr>
+      </w:pPr>
+      <w:r>
+        <w:t xml:space="preserve">RUNNING </w:t>
+      </w:r>
+      <w:r>
+        <w:t xml:space="preserve">With varying </w:t>
+      </w:r>
+      <w:proofErr w:type="spellStart"/>
+      <w:r>
+        <w:t>Npop</w:t>
+      </w:r>
+      <w:proofErr w:type="spellEnd"/>
+    </w:p>
+    <w:p>
+      <w:pPr>
+        <w:pStyle w:val="ListParagraph"/>
+        <w:numPr>
+          <w:ilvl w:val="1"/>
+          <w:numId w:val="1"/>
+        </w:numPr>
+      </w:pPr>
+      <w:r>
+        <w:t xml:space="preserve">RUNNING </w:t>
       </w:r>
       <w:bookmarkStart w:id="0" w:name="_GoBack"/>
       <w:bookmarkEnd w:id="0"/>
       <w:r>
-        <w:rPr>
-          <w:rFonts w:eastAsia="Times New Roman" w:cstheme="minorHAnsi"/>
-          <w:color w:val="000000"/>
-        </w:rPr>
-        <w:t>ber increase slower than linearly with time (in the fuji model)?</w:t>
-      </w:r>
-    </w:p>
-    <w:p>
-      <w:pPr>
-        <w:pStyle w:val="ListParagraph"/>
-        <w:numPr>
-          <w:ilvl w:val="1"/>
-          <w:numId w:val="1"/>
-        </w:numPr>
-        <w:shd w:val="clear" w:color="auto" w:fill="FFFFFF"/>
-        <w:spacing w:after="0" w:line="285" w:lineRule="atLeast"/>
-        <w:rPr>
-          <w:rFonts w:eastAsia="Times New Roman" w:cstheme="minorHAnsi"/>
-          <w:color w:val="000000"/>
-        </w:rPr>
-      </w:pPr>
-      <w:r>
-        <w:rPr>
-          <w:rFonts w:eastAsia="Times New Roman" w:cstheme="minorHAnsi"/>
-          <w:color w:val="000000"/>
-        </w:rPr>
-        <w:t xml:space="preserve">One aspect is that the number of strains with equivalent fitness will increase with the number k of mutations up to L/2 as L choose k </w:t>
-      </w:r>
-    </w:p>
-    <w:p>
-      <w:pPr>
-        <w:shd w:val="clear" w:color="auto" w:fill="FFFFFF"/>
-        <w:spacing w:after="0" w:line="285" w:lineRule="atLeast"/>
-        <w:rPr>
-          <w:rFonts w:eastAsia="Times New Roman" w:cstheme="minorHAnsi"/>
-          <w:color w:val="000000"/>
-        </w:rPr>
-      </w:pPr>
-    </w:p>
-    <w:p>
-      <w:pPr>
-        <w:shd w:val="clear" w:color="auto" w:fill="FFFFFF"/>
-        <w:spacing w:after="0" w:line="285" w:lineRule="atLeast"/>
-        <w:rPr>
-          <w:rFonts w:eastAsia="Times New Roman" w:cstheme="minorHAnsi"/>
-          <w:color w:val="000000"/>
-          <w:u w:val="single"/>
-        </w:rPr>
-      </w:pPr>
-    </w:p>
-    <w:p>
-      <w:pPr>
-        <w:rPr>
-          <w:u w:val="single"/>
-        </w:rPr>
-      </w:pPr>
-      <w:r>
-        <w:rPr>
-          <w:u w:val="single"/>
-        </w:rPr>
+        <w:t>With varying L</w:t>
+      </w:r>
+    </w:p>
+    <w:p>
+      <w:pPr>
+        <w:pStyle w:val="ListParagraph"/>
+        <w:numPr>
+          <w:ilvl w:val="0"/>
+          <w:numId w:val="1"/>
+        </w:numPr>
+      </w:pPr>
+      <w:r>
+        <w:t xml:space="preserve">For analysis of repeated </w:t>
+      </w:r>
+      <w:proofErr w:type="spellStart"/>
+      <w:r>
+        <w:t>simus</w:t>
+      </w:r>
+      <w:proofErr w:type="spellEnd"/>
+      <w:r>
+        <w:t xml:space="preserve">: </w:t>
+      </w:r>
+      <w:r>
+        <w:t xml:space="preserve">Each repetition of the same parameter variation </w:t>
+      </w:r>
+      <w:r>
+        <w:t xml:space="preserve">will create a folder that has the varied parameter name </w:t>
+      </w:r>
+      <w:proofErr w:type="gramStart"/>
+      <w:r>
+        <w:t>in  the</w:t>
+      </w:r>
+      <w:proofErr w:type="gramEnd"/>
+      <w:r>
+        <w:t xml:space="preserve"> folder name</w:t>
+      </w:r>
+      <w:r>
+        <w:t>:</w:t>
+      </w:r>
+    </w:p>
+    <w:p>
+      <w:pPr>
+        <w:pStyle w:val="ListParagraph"/>
+        <w:numPr>
+          <w:ilvl w:val="1"/>
+          <w:numId w:val="1"/>
+        </w:numPr>
+      </w:pPr>
+      <w:r>
+        <w:t xml:space="preserve">If the analysis results of several reps should be averaged, I can load the analysis file (with summary results) as well as the </w:t>
+      </w:r>
+      <w:proofErr w:type="spellStart"/>
+      <w:r>
+        <w:t>simu_info</w:t>
+      </w:r>
+      <w:proofErr w:type="spellEnd"/>
+      <w:r>
+        <w:t xml:space="preserve"> file </w:t>
+      </w:r>
+      <w:r>
+        <w:t>from each of those reps</w:t>
+      </w:r>
+    </w:p>
+    <w:p>
+      <w:pPr>
+        <w:pStyle w:val="ListParagraph"/>
+        <w:numPr>
+          <w:ilvl w:val="1"/>
+          <w:numId w:val="1"/>
+        </w:numPr>
+      </w:pPr>
+      <w:r>
+        <w:t xml:space="preserve">Then check that the dictionaries </w:t>
+      </w:r>
+      <w:proofErr w:type="spellStart"/>
+      <w:r>
+        <w:t>exp_dict</w:t>
+      </w:r>
+      <w:proofErr w:type="spellEnd"/>
+      <w:r>
+        <w:t xml:space="preserve"> and </w:t>
+      </w:r>
+      <w:proofErr w:type="spellStart"/>
+      <w:r>
+        <w:t>exp_ana_dict</w:t>
+      </w:r>
+      <w:proofErr w:type="spellEnd"/>
+      <w:r>
+        <w:t xml:space="preserve"> are the same in each of the files, and that the seed is different</w:t>
+      </w:r>
+    </w:p>
+    <w:p>
+      <w:pPr>
+        <w:pStyle w:val="ListParagraph"/>
+        <w:numPr>
+          <w:ilvl w:val="1"/>
+          <w:numId w:val="1"/>
+        </w:numPr>
+      </w:pPr>
+      <w:r>
+        <w:t>Then extract and average the result quantities which I want to plot, also create a new error for each quantity from (mean standard error) due to the independent reps instead</w:t>
+      </w:r>
+      <w:r>
         <w:br/>
-      </w:r>
-      <w:r>
-        <w:rPr>
-          <w:u w:val="single"/>
-        </w:rPr>
-        <w:br/>
-      </w:r>
-      <w:r>
-        <w:rPr>
-          <w:u w:val="single"/>
-        </w:rPr>
-        <w:br/>
-      </w:r>
-      <w:r>
-        <w:rPr>
-          <w:u w:val="single"/>
-        </w:rPr>
+        <w:t xml:space="preserve">of the error used before for </w:t>
+      </w:r>
+      <w:proofErr w:type="spellStart"/>
+      <w:r>
+        <w:t>errorbars</w:t>
+      </w:r>
+      <w:proofErr w:type="spellEnd"/>
+    </w:p>
+    <w:p>
+      <w:pPr>
+        <w:pStyle w:val="ListParagraph"/>
+        <w:numPr>
+          <w:ilvl w:val="1"/>
+          <w:numId w:val="1"/>
+        </w:numPr>
+      </w:pPr>
+      <w:r>
+        <w:t>Make plots and save in figure file</w:t>
+      </w:r>
+    </w:p>
+    <w:p>
+      <w:r>
         <w:br/>
       </w:r>
     </w:p>

</xml_diff>